<commit_message>
Update Word document with new Marketing Strategy title
- Regenerated DOCX with updated title: Head of Marketing Strategy & Strategic Partnerships
- Reflects emphasis on building department from scratch
- Includes all latest resume updates

🤖 Generated with [Claude Code](https://claude.com/claude-code)

Co-Authored-By: Claude Sonnet 4.5 <noreply@anthropic.com>
</commit_message>
<xml_diff>
--- a/Paula_Hernandez_Resume.docx
+++ b/Paula_Hernandez_Resume.docx
@@ -7,7 +7,7 @@
         <w:pStyle w:val="Title"/>
       </w:pPr>
       <w:r>
-        <w:t xml:space="preserve">Paula Hernandez - Head of PR &amp; Strategic Partnerships</w:t>
+        <w:t xml:space="preserve">Paula Hernandez - Head of Marketing Strategy &amp; Strategic Partnerships</w:t>
       </w:r>
     </w:p>
     <w:bookmarkStart w:id="11" w:name="paula-hernandez"/>
@@ -24,7 +24,7 @@
         <w:pStyle w:val="FirstParagraph"/>
       </w:pPr>
       <w:r>
-        <w:t xml:space="preserve">Head of PR &amp; Strategic Partnerships</w:t>
+        <w:t xml:space="preserve">Head of Marketing Strategy &amp; Strategic Partnerships</w:t>
       </w:r>
     </w:p>
     <w:p>
@@ -116,20 +116,20 @@
         <w:pStyle w:val="FirstParagraph"/>
       </w:pPr>
       <w:r>
-        <w:t xml:space="preserve">I lead the full</w:t>
-      </w:r>
-      <w:r>
-        <w:t xml:space="preserve"> </w:t>
-      </w:r>
-      <w:r>
-        <w:rPr>
-          <w:b/>
-          <w:bCs/>
-        </w:rPr>
-        <w:t xml:space="preserve">Public Relations and Communications function at MyBambu</w:t>
-      </w:r>
-      <w:r>
-        <w:t xml:space="preserve">, building the PR department entirely from the ground up. With a strong focus on</w:t>
+        <w:t xml:space="preserve">I lead the</w:t>
+      </w:r>
+      <w:r>
+        <w:t xml:space="preserve"> </w:t>
+      </w:r>
+      <w:r>
+        <w:rPr>
+          <w:b/>
+          <w:bCs/>
+        </w:rPr>
+        <w:t xml:space="preserve">Marketing Strategy and Strategic Partnerships function at MyBambu</w:t>
+      </w:r>
+      <w:r>
+        <w:t xml:space="preserve">, building this department entirely from the ground up. With a strong focus on</w:t>
       </w:r>
       <w:r>
         <w:t xml:space="preserve"> </w:t>
@@ -142,20 +142,33 @@
         <w:t xml:space="preserve">multicultural audiences—particularly the U.S. Hispanic market</w:t>
       </w:r>
       <w:r>
-        <w:t xml:space="preserve">—I create high-impact communication strategies across influencers, traditional media, brand partnerships, events, and digital content. I specialize in</w:t>
-      </w:r>
-      <w:r>
-        <w:t xml:space="preserve"> </w:t>
-      </w:r>
-      <w:r>
-        <w:rPr>
-          <w:b/>
-          <w:bCs/>
-        </w:rPr>
-        <w:t xml:space="preserve">storytelling that connects with community, strengthens brand trust, and elevates visibility at scale</w:t>
-      </w:r>
-      <w:r>
-        <w:t xml:space="preserve">. My experience spans national media campaigns, multi-city tours, influencer programs, ambassador networks, community sponsorships, and cross-functional brand initiatives—generating</w:t>
+        <w:t xml:space="preserve">—I create integrated marketing and communication strategies across influencers, traditional media, brand partnerships, events, and digital content.</w:t>
+      </w:r>
+      <w:r>
+        <w:t xml:space="preserve"> </w:t>
+      </w:r>
+      <w:r>
+        <w:rPr>
+          <w:b/>
+          <w:bCs/>
+        </w:rPr>
+        <w:t xml:space="preserve">I created every initiative from scratch</w:t>
+      </w:r>
+      <w:r>
+        <w:t xml:space="preserve">—from influencer programs and ambassador networks to national media campaigns and community sponsorships. I specialize in</w:t>
+      </w:r>
+      <w:r>
+        <w:t xml:space="preserve"> </w:t>
+      </w:r>
+      <w:r>
+        <w:rPr>
+          <w:b/>
+          <w:bCs/>
+        </w:rPr>
+        <w:t xml:space="preserve">strategic storytelling that connects with community, strengthens brand trust, and elevates visibility at scale</w:t>
+      </w:r>
+      <w:r>
+        <w:t xml:space="preserve">. My experience spans building and executing comprehensive marketing initiatives including national campaigns, multi-city tours, influencer ecosystems, ambassador programs, and cross-functional brand partnerships—generating</w:t>
       </w:r>
       <w:r>
         <w:t xml:space="preserve"> </w:t>
@@ -200,7 +213,7 @@
         <w:t xml:space="preserve">200+ influencer partnerships</w:t>
       </w:r>
       <w:r>
-        <w:t xml:space="preserve">. Through comprehensive PR efforts across all channels, I have contributed to</w:t>
+        <w:t xml:space="preserve">. Through these integrated marketing efforts across all channels, I have contributed to</w:t>
       </w:r>
       <w:r>
         <w:t xml:space="preserve"> </w:t>
@@ -323,7 +336,7 @@
         <w:pStyle w:val="BodyText"/>
       </w:pPr>
       <w:r>
-        <w:t xml:space="preserve">Head of Public Relations &amp; Strategic Partnerships</w:t>
+        <w:t xml:space="preserve">Head of Marketing Strategy &amp; Strategic Partnerships</w:t>
       </w:r>
     </w:p>
     <w:p>
@@ -347,7 +360,7 @@
         <w:pStyle w:val="BodyText"/>
       </w:pPr>
       <w:r>
-        <w:t xml:space="preserve">Founding Leader of the PR Department</w:t>
+        <w:t xml:space="preserve">Founding Leader — Built Marketing Strategy &amp; Partnerships Department from Scratch</w:t>
       </w:r>
     </w:p>
     <w:p>
@@ -363,13 +376,13 @@
           <w:b/>
           <w:bCs/>
         </w:rPr>
-        <w:t xml:space="preserve">PR Department Development &amp; Strategy:</w:t>
-      </w:r>
-      <w:r>
-        <w:t xml:space="preserve"> </w:t>
-      </w:r>
-      <w:r>
-        <w:t xml:space="preserve">Built the entire PR function from scratch, defining strategy, processes, messaging guidelines, and brand communication pillars. Led national PR strategy targeting Hispanic audiences across the U.S., ensuring alignment with brand mission, cultural values, and growth goals.</w:t>
+        <w:t xml:space="preserve">Marketing Strategy &amp; Department Development:</w:t>
+      </w:r>
+      <w:r>
+        <w:t xml:space="preserve"> </w:t>
+      </w:r>
+      <w:r>
+        <w:t xml:space="preserve">Built the entire Marketing Strategy and Strategic Partnerships function from the ground up, creating every initiative from scratch. Defined comprehensive strategy, processes, workflows, messaging guidelines, KPIs, and brand communication pillars. Led national marketing and PR strategy targeting Hispanic audiences across the U.S., ensuring alignment with brand mission, cultural values, and growth goals. Transformed a brand with zero marketing infrastructure into a recognized leader in the Hispanic FinTech market.</w:t>
       </w:r>
     </w:p>
     <w:p>

</xml_diff>

<commit_message>
Update Word document with Marketing Strategy + PR title
</commit_message>
<xml_diff>
--- a/Paula_Hernandez_Resume.docx
+++ b/Paula_Hernandez_Resume.docx
@@ -126,7 +126,7 @@
           <w:b/>
           <w:bCs/>
         </w:rPr>
-        <w:t xml:space="preserve">Marketing Strategy and Strategic Partnerships function at MyBambu</w:t>
+        <w:t xml:space="preserve">Marketing Strategy, Public Relations, and Strategic Partnerships function at MyBambu</w:t>
       </w:r>
       <w:r>
         <w:t xml:space="preserve">, building this department entirely from the ground up. With a strong focus on</w:t>
@@ -142,7 +142,7 @@
         <w:t xml:space="preserve">multicultural audiences—particularly the U.S. Hispanic market</w:t>
       </w:r>
       <w:r>
-        <w:t xml:space="preserve">—I create integrated marketing and communication strategies across influencers, traditional media, brand partnerships, events, and digital content.</w:t>
+        <w:t xml:space="preserve">—I create integrated marketing, PR, and communication strategies across influencers, traditional media, brand partnerships, events, and digital content.</w:t>
       </w:r>
       <w:r>
         <w:t xml:space="preserve"> </w:t>
@@ -155,20 +155,23 @@
         <w:t xml:space="preserve">I created every initiative from scratch</w:t>
       </w:r>
       <w:r>
-        <w:t xml:space="preserve">—from influencer programs and ambassador networks to national media campaigns and community sponsorships. I specialize in</w:t>
-      </w:r>
-      <w:r>
-        <w:t xml:space="preserve"> </w:t>
-      </w:r>
-      <w:r>
-        <w:rPr>
-          <w:b/>
-          <w:bCs/>
-        </w:rPr>
-        <w:t xml:space="preserve">strategic storytelling that connects with community, strengthens brand trust, and elevates visibility at scale</w:t>
-      </w:r>
-      <w:r>
-        <w:t xml:space="preserve">. My experience spans building and executing comprehensive marketing initiatives including national campaigns, multi-city tours, influencer ecosystems, ambassador programs, and cross-functional brand partnerships—generating</w:t>
+        <w:t xml:space="preserve">—from PR and media relations to influencer programs, ambassador networks, national media campaigns, and community sponsorships. I specialize in</w:t>
+      </w:r>
+      <w:r>
+        <w:t xml:space="preserve"> </w:t>
+      </w:r>
+      <w:r>
+        <w:rPr>
+          <w:b/>
+          <w:bCs/>
+        </w:rPr>
+        <w:t xml:space="preserve">strategic storytelling, media relations, crisis communications, and brand positioning</w:t>
+      </w:r>
+      <w:r>
+        <w:t xml:space="preserve"> </w:t>
+      </w:r>
+      <w:r>
+        <w:t xml:space="preserve">that connects with community, strengthens brand trust, and elevates visibility at scale. My experience spans building and executing comprehensive marketing and PR initiatives including national campaigns, press releases, media placements, multi-city tours, influencer ecosystems, ambassador programs, and cross-functional brand partnerships—generating</w:t>
       </w:r>
       <w:r>
         <w:t xml:space="preserve"> </w:t>
@@ -213,7 +216,7 @@
         <w:t xml:space="preserve">200+ influencer partnerships</w:t>
       </w:r>
       <w:r>
-        <w:t xml:space="preserve">. Through these integrated marketing efforts across all channels, I have contributed to</w:t>
+        <w:t xml:space="preserve">. Through these integrated marketing and PR efforts across all channels, I have contributed to</w:t>
       </w:r>
       <w:r>
         <w:t xml:space="preserve"> </w:t>
@@ -360,7 +363,7 @@
         <w:pStyle w:val="BodyText"/>
       </w:pPr>
       <w:r>
-        <w:t xml:space="preserve">Founding Leader — Built Marketing Strategy &amp; Partnerships Department from Scratch</w:t>
+        <w:t xml:space="preserve">Founding Leader — Built Marketing Strategy, PR &amp; Partnerships Department from Scratch</w:t>
       </w:r>
     </w:p>
     <w:p>
@@ -376,13 +379,13 @@
           <w:b/>
           <w:bCs/>
         </w:rPr>
-        <w:t xml:space="preserve">Marketing Strategy &amp; Department Development:</w:t>
-      </w:r>
-      <w:r>
-        <w:t xml:space="preserve"> </w:t>
-      </w:r>
-      <w:r>
-        <w:t xml:space="preserve">Built the entire Marketing Strategy and Strategic Partnerships function from the ground up, creating every initiative from scratch. Defined comprehensive strategy, processes, workflows, messaging guidelines, KPIs, and brand communication pillars. Led national marketing and PR strategy targeting Hispanic audiences across the U.S., ensuring alignment with brand mission, cultural values, and growth goals. Transformed a brand with zero marketing infrastructure into a recognized leader in the Hispanic FinTech market.</w:t>
+        <w:t xml:space="preserve">Marketing Strategy, PR &amp; Department Development:</w:t>
+      </w:r>
+      <w:r>
+        <w:t xml:space="preserve"> </w:t>
+      </w:r>
+      <w:r>
+        <w:t xml:space="preserve">Built the entire Marketing Strategy, Public Relations, and Strategic Partnerships function from the ground up, creating every initiative from scratch. Defined comprehensive marketing and PR strategy, processes, workflows, messaging guidelines, KPIs, and brand communication pillars. Led national marketing, PR, and media relations strategy targeting Hispanic audiences across the U.S., ensuring alignment with brand mission, cultural values, and growth goals. Transformed a brand with zero marketing and PR infrastructure into a recognized leader in the Hispanic FinTech market.</w:t>
       </w:r>
     </w:p>
     <w:p>

</xml_diff>